<commit_message>
Dokumentum folytatva, landing pagen saját részemet kitöltöttem.
</commit_message>
<xml_diff>
--- a/Projekt_Dokumentacio.docx
+++ b/Projekt_Dokumentacio.docx
@@ -1584,7 +1584,74 @@
         <w:jc w:val="both"/>
       </w:pPr>
       <w:r>
-        <w:t>A csoporton belül Csanád a projektfelelős. Közös megegyezés során alakítottuk a feladatokat, felelősségi köröket.</w:t>
+        <w:t>A csoporton belül Csanád a projektfelelős.</w:t>
+      </w:r>
+      <w:r>
+        <w:t xml:space="preserve"> Ő tartotta egybe a csapatot</w:t>
+      </w:r>
+      <w:r>
+        <w:t xml:space="preserve"> Közös megegyezés során alakítottuk</w:t>
+      </w:r>
+      <w:r>
+        <w:t xml:space="preserve"> ki</w:t>
+      </w:r>
+      <w:r>
+        <w:t xml:space="preserve"> a feladatokat, felelősségi köröket.</w:t>
+      </w:r>
+      <w:r>
+        <w:t xml:space="preserve"> A </w:t>
+      </w:r>
+      <w:proofErr w:type="spellStart"/>
+      <w:r>
+        <w:t>landing</w:t>
+      </w:r>
+      <w:proofErr w:type="spellEnd"/>
+      <w:r>
+        <w:t xml:space="preserve"> </w:t>
+      </w:r>
+      <w:proofErr w:type="spellStart"/>
+      <w:r>
+        <w:t>page</w:t>
+      </w:r>
+      <w:proofErr w:type="spellEnd"/>
+      <w:r>
+        <w:t>-n együtt dolgoztunk, a</w:t>
+      </w:r>
+      <w:r>
+        <w:t xml:space="preserve"> </w:t>
+      </w:r>
+      <w:proofErr w:type="spellStart"/>
+      <w:r>
+        <w:t>header</w:t>
+      </w:r>
+      <w:proofErr w:type="spellEnd"/>
+      <w:r>
+        <w:t xml:space="preserve">, </w:t>
+      </w:r>
+      <w:proofErr w:type="spellStart"/>
+      <w:r>
+        <w:t>slider</w:t>
+      </w:r>
+      <w:proofErr w:type="spellEnd"/>
+      <w:r>
+        <w:t xml:space="preserve"> nagyrészben Csanád</w:t>
+      </w:r>
+      <w:r>
+        <w:t xml:space="preserve"> munkája, valamint a csapat </w:t>
+      </w:r>
+      <w:proofErr w:type="spellStart"/>
+      <w:r>
+        <w:t>tagjairől</w:t>
+      </w:r>
+      <w:proofErr w:type="spellEnd"/>
+      <w:r>
+        <w:t xml:space="preserve"> készített és szerkesztett képek teljes mértékben az ő munkáját képviselik.</w:t>
+      </w:r>
+      <w:r>
+        <w:t xml:space="preserve"> A téma (színek, forma) </w:t>
+      </w:r>
+      <w:r>
+        <w:t>kidolgozását is közösen csináltuk</w:t>
       </w:r>
       <w:bookmarkStart w:id="4" w:name="_GoBack"/>
       <w:bookmarkEnd w:id="4"/>
@@ -3159,7 +3226,13 @@
         <w:rPr>
           <w:sz w:val="24"/>
         </w:rPr>
-        <w:t xml:space="preserve">ha </w:t>
+        <w:t>ha</w:t>
+      </w:r>
+      <w:r>
+        <w:rPr>
+          <w:sz w:val="24"/>
+        </w:rPr>
+        <w:t xml:space="preserve"> </w:t>
       </w:r>
       <w:r>
         <w:rPr>
@@ -4367,7 +4440,7 @@
 </file>
 
 <file path=customXml/itemProps1.xml><?xml version="1.0" encoding="utf-8"?>
-<ds:datastoreItem xmlns:ds="http://schemas.openxmlformats.org/officeDocument/2006/customXml" ds:itemID="{889962B5-3C6A-4AE8-8C96-A88A7BA30687}">
+<ds:datastoreItem xmlns:ds="http://schemas.openxmlformats.org/officeDocument/2006/customXml" ds:itemID="{A39BB933-F9F4-4426-AAD0-80BB8EBA21FC}">
   <ds:schemaRefs>
     <ds:schemaRef ds:uri="http://schemas.openxmlformats.org/officeDocument/2006/bibliography"/>
   </ds:schemaRefs>

</xml_diff>

<commit_message>
Saját sitepage folytatása, landing pagen helyesírási hiba javítva, dokumentáció folytatva
</commit_message>
<xml_diff>
--- a/Projekt_Dokumentacio.docx
+++ b/Projekt_Dokumentacio.docx
@@ -265,7 +265,7 @@
         <w:pStyle w:val="Cm"/>
         <w:ind w:left="4032" w:right="1082" w:firstLine="288"/>
         <w:rPr>
-          <w:color w:val="CC9900"/>
+          <w:color w:val="365F91" w:themeColor="accent1" w:themeShade="BF"/>
         </w:rPr>
       </w:pPr>
       <w:r>
@@ -280,6 +280,8 @@
         </w:rPr>
         <w:t>Webdesign Alapfokon</w:t>
       </w:r>
+      <w:bookmarkStart w:id="0" w:name="_GoBack"/>
+      <w:bookmarkEnd w:id="0"/>
     </w:p>
     <w:p>
       <w:pPr>
@@ -944,8 +946,8 @@
           <w:color w:val="365F91" w:themeColor="accent1" w:themeShade="BF"/>
         </w:rPr>
       </w:pPr>
-      <w:bookmarkStart w:id="0" w:name="_bookmark0"/>
-      <w:bookmarkEnd w:id="0"/>
+      <w:bookmarkStart w:id="1" w:name="_bookmark0"/>
+      <w:bookmarkEnd w:id="1"/>
       <w:r>
         <w:rPr>
           <w:color w:val="365F91" w:themeColor="accent1" w:themeShade="BF"/>
@@ -1184,8 +1186,8 @@
           <w:color w:val="365F91" w:themeColor="accent1" w:themeShade="BF"/>
         </w:rPr>
       </w:pPr>
-      <w:bookmarkStart w:id="1" w:name="_bookmark1"/>
-      <w:bookmarkEnd w:id="1"/>
+      <w:bookmarkStart w:id="2" w:name="_bookmark1"/>
+      <w:bookmarkEnd w:id="2"/>
       <w:r>
         <w:rPr>
           <w:color w:val="365F91" w:themeColor="accent1" w:themeShade="BF"/>
@@ -1442,8 +1444,8 @@
           <w:color w:val="365F91" w:themeColor="accent1" w:themeShade="BF"/>
         </w:rPr>
       </w:pPr>
-      <w:bookmarkStart w:id="2" w:name="_bookmark2"/>
-      <w:bookmarkEnd w:id="2"/>
+      <w:bookmarkStart w:id="3" w:name="_bookmark2"/>
+      <w:bookmarkEnd w:id="3"/>
       <w:r>
         <w:rPr>
           <w:color w:val="365F91" w:themeColor="accent1" w:themeShade="BF"/>
@@ -1486,8 +1488,8 @@
           <w:color w:val="365F91" w:themeColor="accent1" w:themeShade="BF"/>
         </w:rPr>
       </w:pPr>
-      <w:bookmarkStart w:id="3" w:name="_bookmark3"/>
-      <w:bookmarkEnd w:id="3"/>
+      <w:bookmarkStart w:id="4" w:name="_bookmark3"/>
+      <w:bookmarkEnd w:id="4"/>
       <w:r>
         <w:rPr>
           <w:color w:val="365F91" w:themeColor="accent1" w:themeShade="BF"/>
@@ -1590,6 +1592,9 @@
         <w:t xml:space="preserve"> Ő tartotta egybe a csapatot</w:t>
       </w:r>
       <w:r>
+        <w:t>.</w:t>
+      </w:r>
+      <w:r>
         <w:t xml:space="preserve"> Közös megegyezés során alakítottuk</w:t>
       </w:r>
       <w:r>
@@ -1653,8 +1658,6 @@
       <w:r>
         <w:t>kidolgozását is közösen csináltuk</w:t>
       </w:r>
-      <w:bookmarkStart w:id="4" w:name="_GoBack"/>
-      <w:bookmarkEnd w:id="4"/>
     </w:p>
     <w:p>
       <w:pPr>
@@ -4440,7 +4443,7 @@
 </file>
 
 <file path=customXml/itemProps1.xml><?xml version="1.0" encoding="utf-8"?>
-<ds:datastoreItem xmlns:ds="http://schemas.openxmlformats.org/officeDocument/2006/customXml" ds:itemID="{A39BB933-F9F4-4426-AAD0-80BB8EBA21FC}">
+<ds:datastoreItem xmlns:ds="http://schemas.openxmlformats.org/officeDocument/2006/customXml" ds:itemID="{4475E610-3CD9-4886-86DE-5481B9C0C7A5}">
   <ds:schemaRefs>
     <ds:schemaRef ds:uri="http://schemas.openxmlformats.org/officeDocument/2006/bibliography"/>
   </ds:schemaRefs>

</xml_diff>

<commit_message>
végleges forma, dokumentáció kész
</commit_message>
<xml_diff>
--- a/Projekt_Dokumentacio.docx
+++ b/Projekt_Dokumentacio.docx
@@ -10,6 +10,7 @@
           <w:sz w:val="20"/>
         </w:rPr>
       </w:pPr>
+      <w:bookmarkStart w:id="0" w:name="_GoBack"/>
     </w:p>
     <w:p>
       <w:pPr>
@@ -280,8 +281,6 @@
         </w:rPr>
         <w:t>Webdesign Alapfokon</w:t>
       </w:r>
-      <w:bookmarkStart w:id="0" w:name="_GoBack"/>
-      <w:bookmarkEnd w:id="0"/>
     </w:p>
     <w:p>
       <w:pPr>
@@ -362,115 +361,30 @@
     <w:p>
       <w:pPr>
         <w:pStyle w:val="Szvegtrzs"/>
-        <w:spacing w:before="1"/>
-        <w:ind w:left="4772" w:right="1082"/>
+        <w:ind w:left="4820" w:right="1082"/>
+        <w:jc w:val="both"/>
+        <w:rPr>
+          <w:sz w:val="20"/>
+        </w:rPr>
       </w:pPr>
       <w:r>
         <w:rPr>
           <w:color w:val="585858"/>
         </w:rPr>
-        <w:t>Egy-két</w:t>
+        <w:t>Létrehoztuk a WebdesignAlapfokon nevű weboldalt, ahol bemutatjuk hárman, hogy kik a webdesignerek, mi a feladatuk, valamint hogyan ho</w:t>
       </w:r>
       <w:r>
         <w:rPr>
           <w:color w:val="585858"/>
-          <w:spacing w:val="-2"/>
-        </w:rPr>
-        <w:t xml:space="preserve"> </w:t>
+        </w:rPr>
+        <w:t>zzák létre a weboldala</w:t>
       </w:r>
       <w:r>
         <w:rPr>
           <w:color w:val="585858"/>
         </w:rPr>
-        <w:t>mondatot</w:t>
-      </w:r>
-      <w:r>
-        <w:rPr>
-          <w:color w:val="585858"/>
-          <w:spacing w:val="-2"/>
-        </w:rPr>
-        <w:t xml:space="preserve"> </w:t>
-      </w:r>
-      <w:r>
-        <w:rPr>
-          <w:color w:val="585858"/>
-        </w:rPr>
-        <w:t>írjatok</w:t>
-      </w:r>
-      <w:r>
-        <w:rPr>
-          <w:color w:val="585858"/>
-          <w:spacing w:val="-1"/>
-        </w:rPr>
-        <w:t xml:space="preserve"> </w:t>
-      </w:r>
-      <w:r>
-        <w:rPr>
-          <w:color w:val="585858"/>
-        </w:rPr>
-        <w:t>arról,</w:t>
-      </w:r>
-      <w:r>
-        <w:rPr>
-          <w:color w:val="585858"/>
-          <w:spacing w:val="-2"/>
-        </w:rPr>
-        <w:t xml:space="preserve"> </w:t>
-      </w:r>
-      <w:r>
-        <w:rPr>
-          <w:color w:val="585858"/>
-        </w:rPr>
-        <w:t>hogy</w:t>
-      </w:r>
-      <w:r>
-        <w:rPr>
-          <w:color w:val="585858"/>
-          <w:spacing w:val="-2"/>
-        </w:rPr>
-        <w:t xml:space="preserve"> </w:t>
-      </w:r>
-      <w:r>
-        <w:rPr>
-          <w:color w:val="585858"/>
-        </w:rPr>
-        <w:t>miről</w:t>
-      </w:r>
-      <w:r>
-        <w:rPr>
-          <w:color w:val="585858"/>
-          <w:spacing w:val="-1"/>
-        </w:rPr>
-        <w:t xml:space="preserve"> </w:t>
-      </w:r>
-      <w:r>
-        <w:rPr>
-          <w:color w:val="585858"/>
-        </w:rPr>
-        <w:t>szól</w:t>
-      </w:r>
-      <w:r>
-        <w:rPr>
-          <w:color w:val="585858"/>
-          <w:spacing w:val="-3"/>
-        </w:rPr>
-        <w:t xml:space="preserve"> </w:t>
-      </w:r>
-      <w:r>
-        <w:rPr>
-          <w:color w:val="585858"/>
-        </w:rPr>
-        <w:t>a projekt</w:t>
-      </w:r>
-    </w:p>
-    <w:p>
-      <w:pPr>
-        <w:pStyle w:val="Szvegtrzs"/>
-        <w:ind w:right="1082"/>
-        <w:rPr>
-          <w:sz w:val="20"/>
-        </w:rPr>
-      </w:pPr>
+        <w:t>kat.</w:t>
+      </w:r>
     </w:p>
     <w:p>
       <w:pPr>
@@ -971,35 +885,6 @@
     </w:p>
     <w:p>
       <w:pPr>
-        <w:pStyle w:val="Szvegtrzs"/>
-        <w:spacing w:before="28" w:line="259" w:lineRule="auto"/>
-        <w:ind w:left="1176" w:right="1224"/>
-        <w:jc w:val="both"/>
-      </w:pPr>
-      <w:r>
-        <w:t>Legalább ötszáz karakter segítségével mutassátok be a választott témát, válaszolva az alábbi</w:t>
-      </w:r>
-      <w:r>
-        <w:rPr>
-          <w:spacing w:val="1"/>
-        </w:rPr>
-        <w:t xml:space="preserve"> </w:t>
-      </w:r>
-      <w:r>
-        <w:t>kérdésekre</w:t>
-      </w:r>
-      <w:r>
-        <w:rPr>
-          <w:spacing w:val="-3"/>
-        </w:rPr>
-        <w:t xml:space="preserve"> </w:t>
-      </w:r>
-      <w:r>
-        <w:t>is:</w:t>
-      </w:r>
-    </w:p>
-    <w:p>
-      <w:pPr>
         <w:pStyle w:val="Listaszerbekezds"/>
         <w:numPr>
           <w:ilvl w:val="0"/>
@@ -1013,71 +898,27 @@
         <w:ind w:right="1224"/>
         <w:jc w:val="both"/>
         <w:rPr>
-          <w:sz w:val="24"/>
-        </w:rPr>
-      </w:pPr>
-      <w:r>
-        <w:rPr>
-          <w:sz w:val="24"/>
-        </w:rPr>
-        <w:t>Úgy gondoljuk, hogy manapság</w:t>
-      </w:r>
-      <w:r>
-        <w:rPr>
-          <w:sz w:val="24"/>
-        </w:rPr>
-        <w:t xml:space="preserve"> az embernek van egy gondolata/ötlete, de nincsen meg a megfelelő tudása, hogy kivitelezze.</w:t>
-      </w:r>
-      <w:r>
-        <w:rPr>
-          <w:sz w:val="24"/>
-        </w:rPr>
-        <w:t xml:space="preserve"> </w:t>
-      </w:r>
-      <w:r>
-        <w:rPr>
-          <w:sz w:val="24"/>
-        </w:rPr>
-        <w:t xml:space="preserve">Mi ezt az </w:t>
-      </w:r>
-      <w:r>
-        <w:rPr>
-          <w:sz w:val="24"/>
-        </w:rPr>
-        <w:t>alap tudást biztosítjuk számukra</w:t>
-      </w:r>
-      <w:r>
-        <w:rPr>
-          <w:sz w:val="24"/>
-        </w:rPr>
-        <w:t xml:space="preserve"> a kezdeti lépések megkezdéséhez.</w:t>
-      </w:r>
-      <w:r>
-        <w:rPr>
-          <w:sz w:val="24"/>
-        </w:rPr>
-        <w:t xml:space="preserve"> </w:t>
-      </w:r>
-      <w:r>
-        <w:rPr>
-          <w:sz w:val="24"/>
-        </w:rPr>
-        <w:t>Valamint úgy érezzük, hogy v</w:t>
-      </w:r>
-      <w:r>
-        <w:rPr>
-          <w:sz w:val="24"/>
-        </w:rPr>
-        <w:t xml:space="preserve">an a témához elegendő forrásunk </w:t>
-      </w:r>
-      <w:r>
-        <w:rPr>
+          <w:color w:val="404040" w:themeColor="text1" w:themeTint="BF"/>
+          <w:sz w:val="24"/>
+        </w:rPr>
+      </w:pPr>
+      <w:r>
+        <w:rPr>
+          <w:color w:val="404040" w:themeColor="text1" w:themeTint="BF"/>
+          <w:sz w:val="24"/>
+        </w:rPr>
+        <w:t xml:space="preserve">Úgy gondoljuk, hogy manapság az embernek van egy gondolata/ötlete, de nincsen meg a megfelelő tudása, hogy kivitelezze. Mi ezt az alap tudást biztosítjuk számukra a kezdeti lépések megkezdéséhez. Valamint úgy érezzük, hogy van a témához elegendő forrásunk </w:t>
+      </w:r>
+      <w:r>
+        <w:rPr>
+          <w:color w:val="404040" w:themeColor="text1" w:themeTint="BF"/>
           <w:sz w:val="24"/>
         </w:rPr>
         <w:t>a</w:t>
       </w:r>
       <w:r>
         <w:rPr>
+          <w:color w:val="404040" w:themeColor="text1" w:themeTint="BF"/>
           <w:spacing w:val="42"/>
           <w:sz w:val="24"/>
         </w:rPr>
@@ -1085,12 +926,14 @@
       </w:r>
       <w:r>
         <w:rPr>
+          <w:color w:val="404040" w:themeColor="text1" w:themeTint="BF"/>
           <w:sz w:val="24"/>
         </w:rPr>
         <w:t>csoporton</w:t>
       </w:r>
       <w:r>
         <w:rPr>
+          <w:color w:val="404040" w:themeColor="text1" w:themeTint="BF"/>
           <w:spacing w:val="44"/>
           <w:sz w:val="24"/>
         </w:rPr>
@@ -1098,12 +941,14 @@
       </w:r>
       <w:r>
         <w:rPr>
+          <w:color w:val="404040" w:themeColor="text1" w:themeTint="BF"/>
           <w:sz w:val="24"/>
         </w:rPr>
         <w:t>belül</w:t>
       </w:r>
       <w:r>
         <w:rPr>
+          <w:color w:val="404040" w:themeColor="text1" w:themeTint="BF"/>
           <w:sz w:val="24"/>
         </w:rPr>
         <w:t>.</w:t>
@@ -1124,11 +969,13 @@
         <w:ind w:right="1224"/>
         <w:jc w:val="both"/>
         <w:rPr>
-          <w:sz w:val="24"/>
-        </w:rPr>
-      </w:pPr>
-      <w:r>
-        <w:rPr>
+          <w:color w:val="404040" w:themeColor="text1" w:themeTint="BF"/>
+          <w:sz w:val="24"/>
+        </w:rPr>
+      </w:pPr>
+      <w:r>
+        <w:rPr>
+          <w:color w:val="404040" w:themeColor="text1" w:themeTint="BF"/>
           <w:sz w:val="24"/>
         </w:rPr>
         <w:t>A téma kiválasztása egyszerűen, zökkenőmentesen és egyetértéssel zajlott. Csanád mondott egy ötletet, ami a csapat többi tagjának tetszett, így eldöntöttük, hogy ez megfelelő lesz.</w:t>
@@ -1154,12 +1001,14 @@
       </w:pPr>
       <w:r>
         <w:rPr>
+          <w:color w:val="404040" w:themeColor="text1" w:themeTint="BF"/>
           <w:sz w:val="24"/>
         </w:rPr>
         <w:t>A téma úgy kapcsolódik a mindennapjainkhoz, hogy szoftverfejlesztést- és tesztelést tanulunk, és akiket érdekel ez az irány, de nincs hozzá elég tudásuk, számukra szeretnénk biztosítani</w:t>
       </w:r>
       <w:r>
         <w:rPr>
+          <w:color w:val="404040" w:themeColor="text1" w:themeTint="BF"/>
           <w:sz w:val="24"/>
         </w:rPr>
         <w:t xml:space="preserve"> a szükséges alapokat.</w:t>
@@ -1224,178 +1073,43 @@
     <w:p>
       <w:pPr>
         <w:pStyle w:val="Szvegtrzs"/>
-        <w:spacing w:before="28" w:line="259" w:lineRule="auto"/>
-        <w:ind w:left="1176" w:right="1224"/>
-        <w:jc w:val="both"/>
-      </w:pPr>
-      <w:r>
-        <w:t>Itt írjátok le, hogy honnan származnak a források, amelyek az oldalon találhatók, vagy ami</w:t>
-      </w:r>
-      <w:r>
-        <w:rPr>
-          <w:spacing w:val="1"/>
-        </w:rPr>
-        <w:t xml:space="preserve"> </w:t>
-      </w:r>
-      <w:r>
-        <w:t>alapján dolgoztatok. Amennyiben több forrás is azonos helyről származik, azt a forrást elég</w:t>
-      </w:r>
-      <w:r>
-        <w:rPr>
-          <w:spacing w:val="1"/>
-        </w:rPr>
-        <w:t xml:space="preserve"> </w:t>
-      </w:r>
-      <w:r>
-        <w:t>egyszer feltüntetni.</w:t>
-      </w:r>
-      <w:r>
-        <w:rPr>
-          <w:spacing w:val="-1"/>
-        </w:rPr>
-        <w:t xml:space="preserve"> </w:t>
-      </w:r>
-      <w:r>
-        <w:t>A</w:t>
-      </w:r>
-      <w:r>
-        <w:rPr>
-          <w:spacing w:val="-2"/>
-        </w:rPr>
-        <w:t xml:space="preserve"> </w:t>
-      </w:r>
-      <w:r>
-        <w:t>leírás</w:t>
-      </w:r>
-      <w:r>
-        <w:rPr>
-          <w:spacing w:val="-2"/>
-        </w:rPr>
-        <w:t xml:space="preserve"> </w:t>
-      </w:r>
-      <w:r>
-        <w:t>után</w:t>
-      </w:r>
-      <w:r>
-        <w:rPr>
-          <w:spacing w:val="-1"/>
-        </w:rPr>
-        <w:t xml:space="preserve"> </w:t>
-      </w:r>
-      <w:r>
-        <w:t>a</w:t>
-      </w:r>
-      <w:r>
-        <w:rPr>
-          <w:spacing w:val="-1"/>
-        </w:rPr>
-        <w:t xml:space="preserve"> </w:t>
-      </w:r>
-      <w:r>
-        <w:t>forrás</w:t>
-      </w:r>
-      <w:r>
-        <w:rPr>
-          <w:spacing w:val="-2"/>
-        </w:rPr>
-        <w:t xml:space="preserve"> </w:t>
-      </w:r>
-      <w:r>
-        <w:t>elérhetőségét</w:t>
-      </w:r>
-      <w:r>
-        <w:rPr>
-          <w:spacing w:val="-1"/>
-        </w:rPr>
-        <w:t xml:space="preserve"> </w:t>
-      </w:r>
-      <w:r>
-        <w:t>is</w:t>
-      </w:r>
-      <w:r>
-        <w:rPr>
-          <w:spacing w:val="-2"/>
-        </w:rPr>
-        <w:t xml:space="preserve"> </w:t>
-      </w:r>
-      <w:r>
-        <w:t>adjátok</w:t>
-      </w:r>
-      <w:r>
-        <w:rPr>
-          <w:spacing w:val="-1"/>
-        </w:rPr>
-        <w:t xml:space="preserve"> </w:t>
-      </w:r>
-      <w:r>
-        <w:t>meg.</w:t>
-      </w:r>
-      <w:r>
-        <w:rPr>
-          <w:spacing w:val="2"/>
-        </w:rPr>
-        <w:t xml:space="preserve"> </w:t>
-      </w:r>
-      <w:r>
-        <w:t>Mintát</w:t>
-      </w:r>
-      <w:r>
-        <w:rPr>
-          <w:spacing w:val="-1"/>
-        </w:rPr>
-        <w:t xml:space="preserve"> </w:t>
-      </w:r>
-      <w:r>
-        <w:t>lásd</w:t>
-      </w:r>
-      <w:r>
-        <w:rPr>
-          <w:spacing w:val="-2"/>
-        </w:rPr>
-        <w:t xml:space="preserve"> </w:t>
-      </w:r>
-      <w:r>
-        <w:t>alább:</w:t>
-      </w:r>
-    </w:p>
-    <w:p>
-      <w:pPr>
-        <w:pStyle w:val="Szvegtrzs"/>
         <w:spacing w:before="160" w:line="398" w:lineRule="auto"/>
         <w:ind w:left="1176" w:right="1224"/>
-      </w:pPr>
-      <w:r>
-        <w:t>A képeink az alábbi oldalakról származnak:</w:t>
-      </w:r>
-      <w:r>
-        <w:rPr>
-          <w:spacing w:val="-57"/>
-        </w:rPr>
-        <w:t xml:space="preserve"> </w:t>
-      </w:r>
-      <w:hyperlink r:id="rId6">
+        <w:rPr>
+          <w:color w:val="404040" w:themeColor="text1" w:themeTint="BF"/>
+        </w:rPr>
+      </w:pPr>
+      <w:r>
+        <w:t>A képeink az alábbi oldalakról származnak</w:t>
+      </w:r>
+      <w:r>
+        <w:rPr>
+          <w:color w:val="404040" w:themeColor="text1" w:themeTint="BF"/>
+        </w:rPr>
+        <w:t xml:space="preserve">: </w:t>
+      </w:r>
+      <w:hyperlink r:id="rId6" w:history="1">
         <w:r>
           <w:rPr>
-            <w:color w:val="0462C1"/>
-            <w:u w:val="single" w:color="0462C1"/>
+            <w:rStyle w:val="Hiperhivatkozs"/>
+            <w:color w:val="404040" w:themeColor="text1" w:themeTint="BF"/>
           </w:rPr>
-          <w:t>https://pixabay.com/hu/</w:t>
+          <w:t>Pexels</w:t>
         </w:r>
       </w:hyperlink>
       <w:r>
         <w:rPr>
-          <w:color w:val="0462C1"/>
-          <w:spacing w:val="1"/>
-        </w:rPr>
-        <w:t xml:space="preserve"> </w:t>
-      </w:r>
-      <w:hyperlink r:id="rId7">
+          <w:color w:val="404040" w:themeColor="text1" w:themeTint="BF"/>
+        </w:rPr>
+        <w:t xml:space="preserve">; </w:t>
+      </w:r>
+      <w:hyperlink r:id="rId7" w:history="1">
         <w:r>
           <w:rPr>
-            <w:color w:val="0462C1"/>
-            <w:u w:val="single" w:color="0462C1"/>
+            <w:rStyle w:val="Hiperhivatkozs"/>
+            <w:color w:val="404040" w:themeColor="text1" w:themeTint="BF"/>
           </w:rPr>
-          <w:t>https://www.freepik.com/</w:t>
+          <w:t>Unsplash</w:t>
         </w:r>
       </w:hyperlink>
     </w:p>
@@ -1406,23 +1120,49 @@
         <w:ind w:left="1176" w:right="1224"/>
       </w:pPr>
       <w:r>
-        <w:t>A weboldalon szereplő szövegek egy része saját, de az xy résznek itt olvastunk utána:</w:t>
-      </w:r>
-      <w:r>
-        <w:rPr>
-          <w:spacing w:val="-57"/>
-        </w:rPr>
-        <w:t xml:space="preserve"> </w:t>
-      </w:r>
-      <w:hyperlink r:id="rId8">
+        <w:rPr>
+          <w:color w:val="404040" w:themeColor="text1" w:themeTint="BF"/>
+        </w:rPr>
+        <w:t xml:space="preserve">A weboldalon </w:t>
+      </w:r>
+      <w:r>
+        <w:rPr>
+          <w:color w:val="404040" w:themeColor="text1" w:themeTint="BF"/>
+        </w:rPr>
+        <w:t xml:space="preserve">a Landing Page szövege és a site02 (Csanád oldala) szövege </w:t>
+      </w:r>
+      <w:r>
+        <w:rPr>
+          <w:color w:val="404040" w:themeColor="text1" w:themeTint="BF"/>
+        </w:rPr>
+        <w:t xml:space="preserve">saját, de </w:t>
+      </w:r>
+      <w:r>
+        <w:rPr>
+          <w:color w:val="404040" w:themeColor="text1" w:themeTint="BF"/>
+        </w:rPr>
+        <w:t>Martin részének</w:t>
+      </w:r>
+      <w:r>
+        <w:rPr>
+          <w:color w:val="404040" w:themeColor="text1" w:themeTint="BF"/>
+        </w:rPr>
+        <w:t xml:space="preserve"> </w:t>
+      </w:r>
+      <w:hyperlink r:id="rId8" w:history="1">
         <w:r>
           <w:rPr>
-            <w:color w:val="0462C1"/>
-            <w:u w:val="single" w:color="0462C1"/>
+            <w:rStyle w:val="Hiperhivatkozs"/>
           </w:rPr>
-          <w:t>https://www.valahol.valami.com</w:t>
+          <w:t>itt</w:t>
         </w:r>
       </w:hyperlink>
+      <w:r>
+        <w:rPr>
+          <w:color w:val="404040" w:themeColor="text1" w:themeTint="BF"/>
+        </w:rPr>
+        <w:t xml:space="preserve"> olvastunk utána</w:t>
+      </w:r>
     </w:p>
     <w:p>
       <w:pPr>
@@ -1516,147 +1256,93 @@
         <w:spacing w:before="25" w:line="259" w:lineRule="auto"/>
         <w:ind w:left="1176" w:right="1224"/>
         <w:jc w:val="both"/>
-      </w:pPr>
-      <w:r>
-        <w:t>Írjátok le részletesen, hogy a projekten belül hogyan alakultak a felelősségi körök (pl. ki a</w:t>
-      </w:r>
-      <w:r>
-        <w:rPr>
-          <w:spacing w:val="1"/>
-        </w:rPr>
-        <w:t xml:space="preserve"> </w:t>
-      </w:r>
-      <w:r>
-        <w:t>projektfelelős és neki milyen feladatai voltak a projekt során, illetve a másik két csap</w:t>
-      </w:r>
-      <w:r>
-        <w:t>attag</w:t>
-      </w:r>
-      <w:r>
-        <w:rPr>
-          <w:spacing w:val="1"/>
-        </w:rPr>
-        <w:t xml:space="preserve"> </w:t>
-      </w:r>
-      <w:r>
-        <w:t>milyen</w:t>
-      </w:r>
-      <w:r>
-        <w:rPr>
-          <w:spacing w:val="-1"/>
-        </w:rPr>
-        <w:t xml:space="preserve"> </w:t>
-      </w:r>
-      <w:r>
-        <w:t>feladatokat látott</w:t>
-      </w:r>
-      <w:r>
-        <w:rPr>
-          <w:spacing w:val="2"/>
-        </w:rPr>
-        <w:t xml:space="preserve"> </w:t>
-      </w:r>
-      <w:r>
-        <w:t>el és mi</w:t>
-      </w:r>
-      <w:r>
-        <w:rPr>
-          <w:spacing w:val="-1"/>
-        </w:rPr>
-        <w:t xml:space="preserve"> </w:t>
-      </w:r>
-      <w:r>
-        <w:t>tartozik a</w:t>
-      </w:r>
-      <w:r>
-        <w:rPr>
-          <w:spacing w:val="-1"/>
-        </w:rPr>
-        <w:t xml:space="preserve"> </w:t>
-      </w:r>
-      <w:r>
-        <w:t>felelősségi körébe).</w:t>
-      </w:r>
-    </w:p>
-    <w:p>
-      <w:pPr>
-        <w:pStyle w:val="Szvegtrzs"/>
-        <w:spacing w:before="25" w:line="259" w:lineRule="auto"/>
-        <w:ind w:left="1176" w:right="1224"/>
-        <w:jc w:val="both"/>
-      </w:pPr>
-      <w:r>
+        <w:rPr>
+          <w:color w:val="404040" w:themeColor="text1" w:themeTint="BF"/>
+        </w:rPr>
+      </w:pPr>
+      <w:r>
+        <w:rPr>
+          <w:color w:val="404040" w:themeColor="text1" w:themeTint="BF"/>
+        </w:rPr>
         <w:t>A csoporton belül Csanád a projektfelelős.</w:t>
       </w:r>
       <w:r>
+        <w:rPr>
+          <w:color w:val="404040" w:themeColor="text1" w:themeTint="BF"/>
+        </w:rPr>
         <w:t xml:space="preserve"> Ő tartotta egybe a csapatot</w:t>
       </w:r>
       <w:r>
+        <w:rPr>
+          <w:color w:val="404040" w:themeColor="text1" w:themeTint="BF"/>
+        </w:rPr>
         <w:t>.</w:t>
       </w:r>
       <w:r>
+        <w:rPr>
+          <w:color w:val="404040" w:themeColor="text1" w:themeTint="BF"/>
+        </w:rPr>
         <w:t xml:space="preserve"> Közös megegyezés során alakítottuk</w:t>
       </w:r>
       <w:r>
+        <w:rPr>
+          <w:color w:val="404040" w:themeColor="text1" w:themeTint="BF"/>
+        </w:rPr>
         <w:t xml:space="preserve"> ki</w:t>
       </w:r>
       <w:r>
+        <w:rPr>
+          <w:color w:val="404040" w:themeColor="text1" w:themeTint="BF"/>
+        </w:rPr>
         <w:t xml:space="preserve"> a feladatokat, felelősségi köröket.</w:t>
       </w:r>
       <w:r>
-        <w:t xml:space="preserve"> A </w:t>
-      </w:r>
-      <w:proofErr w:type="spellStart"/>
-      <w:r>
-        <w:t>landing</w:t>
-      </w:r>
-      <w:proofErr w:type="spellEnd"/>
-      <w:r>
-        <w:t xml:space="preserve"> </w:t>
-      </w:r>
-      <w:proofErr w:type="spellStart"/>
-      <w:r>
-        <w:t>page</w:t>
-      </w:r>
-      <w:proofErr w:type="spellEnd"/>
-      <w:r>
-        <w:t>-n együtt dolgoztunk, a</w:t>
-      </w:r>
-      <w:r>
-        <w:t xml:space="preserve"> </w:t>
-      </w:r>
-      <w:proofErr w:type="spellStart"/>
-      <w:r>
-        <w:t>header</w:t>
-      </w:r>
-      <w:proofErr w:type="spellEnd"/>
-      <w:r>
-        <w:t xml:space="preserve">, </w:t>
-      </w:r>
-      <w:proofErr w:type="spellStart"/>
-      <w:r>
-        <w:t>slider</w:t>
-      </w:r>
-      <w:proofErr w:type="spellEnd"/>
-      <w:r>
-        <w:t xml:space="preserve"> nagyrészben Csanád</w:t>
-      </w:r>
-      <w:r>
-        <w:t xml:space="preserve"> munkája, valamint a csapat </w:t>
-      </w:r>
-      <w:proofErr w:type="spellStart"/>
-      <w:r>
-        <w:t>tagjairől</w:t>
-      </w:r>
-      <w:proofErr w:type="spellEnd"/>
-      <w:r>
+        <w:rPr>
+          <w:color w:val="404040" w:themeColor="text1" w:themeTint="BF"/>
+        </w:rPr>
+        <w:t xml:space="preserve"> A landing page-n együtt dolgoztunk, a</w:t>
+      </w:r>
+      <w:r>
+        <w:rPr>
+          <w:color w:val="404040" w:themeColor="text1" w:themeTint="BF"/>
+        </w:rPr>
+        <w:t xml:space="preserve"> header, slider nagyrészben Csanád</w:t>
+      </w:r>
+      <w:r>
+        <w:rPr>
+          <w:color w:val="404040" w:themeColor="text1" w:themeTint="BF"/>
+        </w:rPr>
+        <w:t xml:space="preserve"> munkája, valamint </w:t>
+      </w:r>
+      <w:r>
+        <w:rPr>
+          <w:color w:val="404040" w:themeColor="text1" w:themeTint="BF"/>
+        </w:rPr>
+        <w:t>az önmagáról és Martinról</w:t>
+      </w:r>
+      <w:r>
+        <w:rPr>
+          <w:color w:val="404040" w:themeColor="text1" w:themeTint="BF"/>
+        </w:rPr>
         <w:t xml:space="preserve"> készített és szerkesztett képek teljes mértékben az ő munkáját képviselik.</w:t>
       </w:r>
       <w:r>
+        <w:rPr>
+          <w:color w:val="404040" w:themeColor="text1" w:themeTint="BF"/>
+        </w:rPr>
         <w:t xml:space="preserve"> A téma (színek, forma) </w:t>
       </w:r>
       <w:r>
+        <w:rPr>
+          <w:color w:val="404040" w:themeColor="text1" w:themeTint="BF"/>
+        </w:rPr>
         <w:t>kidolgozását is közösen csináltuk</w:t>
+      </w:r>
+      <w:r>
+        <w:rPr>
+          <w:color w:val="404040" w:themeColor="text1" w:themeTint="BF"/>
+        </w:rPr>
+        <w:t>.</w:t>
       </w:r>
     </w:p>
     <w:p>
@@ -1689,53 +1375,6 @@
           <w:color w:val="365F91" w:themeColor="accent1" w:themeShade="BF"/>
         </w:rPr>
         <w:t>eszközök</w:t>
-      </w:r>
-    </w:p>
-    <w:p>
-      <w:pPr>
-        <w:pStyle w:val="Szvegtrzs"/>
-        <w:spacing w:before="22"/>
-        <w:ind w:left="1176" w:right="1224"/>
-        <w:jc w:val="both"/>
-      </w:pPr>
-      <w:r>
-        <w:t>Itt</w:t>
-      </w:r>
-      <w:r>
-        <w:rPr>
-          <w:spacing w:val="-2"/>
-        </w:rPr>
-        <w:t xml:space="preserve"> </w:t>
-      </w:r>
-      <w:r>
-        <w:t>szedjétek</w:t>
-      </w:r>
-      <w:r>
-        <w:rPr>
-          <w:spacing w:val="-1"/>
-        </w:rPr>
-        <w:t xml:space="preserve"> </w:t>
-      </w:r>
-      <w:r>
-        <w:t>össze</w:t>
-      </w:r>
-      <w:r>
-        <w:rPr>
-          <w:spacing w:val="-2"/>
-        </w:rPr>
-        <w:t xml:space="preserve"> </w:t>
-      </w:r>
-      <w:r>
-        <w:t>a</w:t>
-      </w:r>
-      <w:r>
-        <w:rPr>
-          <w:spacing w:val="-3"/>
-        </w:rPr>
-        <w:t xml:space="preserve"> </w:t>
-      </w:r>
-      <w:r>
-        <w:t>következőket:</w:t>
       </w:r>
     </w:p>
     <w:p>
@@ -1843,133 +1482,79 @@
       </w:r>
       <w:r>
         <w:rPr>
-          <w:spacing w:val="-11"/>
-          <w:sz w:val="24"/>
-        </w:rPr>
-        <w:t xml:space="preserve"> </w:t>
-      </w:r>
-      <w:r>
-        <w:rPr>
-          <w:sz w:val="24"/>
-        </w:rPr>
-        <w:t>(a</w:t>
-      </w:r>
-      <w:r>
-        <w:rPr>
-          <w:spacing w:val="-12"/>
-          <w:sz w:val="24"/>
-        </w:rPr>
-        <w:t xml:space="preserve"> </w:t>
-      </w:r>
-      <w:r>
-        <w:rPr>
-          <w:sz w:val="24"/>
-        </w:rPr>
-        <w:t>nyelvekről</w:t>
-      </w:r>
-      <w:r>
-        <w:rPr>
-          <w:spacing w:val="-14"/>
-          <w:sz w:val="24"/>
-        </w:rPr>
-        <w:t xml:space="preserve"> </w:t>
-      </w:r>
-      <w:r>
-        <w:rPr>
-          <w:sz w:val="24"/>
-        </w:rPr>
-        <w:t>néhány</w:t>
-      </w:r>
-      <w:r>
-        <w:rPr>
-          <w:spacing w:val="-15"/>
-          <w:sz w:val="24"/>
-        </w:rPr>
-        <w:t xml:space="preserve"> </w:t>
-      </w:r>
-      <w:r>
-        <w:rPr>
-          <w:sz w:val="24"/>
-        </w:rPr>
-        <w:t>mondatban</w:t>
-      </w:r>
-      <w:r>
-        <w:rPr>
-          <w:spacing w:val="-15"/>
-          <w:sz w:val="24"/>
-        </w:rPr>
-        <w:t xml:space="preserve"> </w:t>
-      </w:r>
-      <w:r>
-        <w:rPr>
-          <w:sz w:val="24"/>
-        </w:rPr>
-        <w:t>írjátok</w:t>
-      </w:r>
-      <w:r>
-        <w:rPr>
-          <w:spacing w:val="-57"/>
-          <w:sz w:val="24"/>
-        </w:rPr>
-        <w:t xml:space="preserve"> </w:t>
-      </w:r>
-      <w:r>
-        <w:rPr>
-          <w:sz w:val="24"/>
-        </w:rPr>
-        <w:t>le,</w:t>
-      </w:r>
-      <w:r>
-        <w:rPr>
-          <w:spacing w:val="-2"/>
-          <w:sz w:val="24"/>
-        </w:rPr>
-        <w:t xml:space="preserve"> </w:t>
-      </w:r>
-      <w:r>
-        <w:rPr>
-          <w:sz w:val="24"/>
-        </w:rPr>
-        <w:t>hogy milyen célt szoltál, mik</w:t>
-      </w:r>
-      <w:r>
-        <w:rPr>
-          <w:spacing w:val="1"/>
-          <w:sz w:val="24"/>
-        </w:rPr>
-        <w:t xml:space="preserve"> </w:t>
-      </w:r>
-      <w:r>
-        <w:rPr>
-          <w:sz w:val="24"/>
-        </w:rPr>
-        <w:t>a</w:t>
-      </w:r>
-      <w:r>
-        <w:rPr>
-          <w:spacing w:val="-1"/>
-          <w:sz w:val="24"/>
-        </w:rPr>
-        <w:t xml:space="preserve"> </w:t>
-      </w:r>
-      <w:r>
-        <w:rPr>
-          <w:sz w:val="24"/>
-        </w:rPr>
-        <w:t>főbb</w:t>
-      </w:r>
-      <w:r>
-        <w:rPr>
-          <w:spacing w:val="-1"/>
-          <w:sz w:val="24"/>
-        </w:rPr>
-        <w:t xml:space="preserve"> </w:t>
-      </w:r>
-      <w:r>
-        <w:rPr>
-          <w:sz w:val="24"/>
-        </w:rPr>
-        <w:t>jellemzői)</w:t>
+          <w:sz w:val="24"/>
+        </w:rPr>
+        <w:t xml:space="preserve"> </w:t>
+      </w:r>
+      <w:r>
+        <w:rPr>
+          <w:color w:val="404040" w:themeColor="text1" w:themeTint="BF"/>
+          <w:sz w:val="24"/>
+        </w:rPr>
+        <w:t>HTML</w:t>
+      </w:r>
+      <w:r>
+        <w:rPr>
+          <w:color w:val="404040" w:themeColor="text1" w:themeTint="BF"/>
+          <w:sz w:val="24"/>
+        </w:rPr>
+        <w:t xml:space="preserve"> (Hyper Text Media Language)</w:t>
+      </w:r>
+      <w:r>
+        <w:rPr>
+          <w:color w:val="404040" w:themeColor="text1" w:themeTint="BF"/>
+          <w:sz w:val="24"/>
+        </w:rPr>
+        <w:t xml:space="preserve"> – leíró</w:t>
+      </w:r>
+      <w:r>
+        <w:rPr>
+          <w:color w:val="404040" w:themeColor="text1" w:themeTint="BF"/>
+          <w:sz w:val="24"/>
+        </w:rPr>
+        <w:t xml:space="preserve"> </w:t>
+      </w:r>
+      <w:r>
+        <w:rPr>
+          <w:color w:val="404040" w:themeColor="text1" w:themeTint="BF"/>
+          <w:sz w:val="24"/>
+        </w:rPr>
+        <w:t>nyelv weboldalakhoz</w:t>
+      </w:r>
+      <w:r>
+        <w:rPr>
+          <w:color w:val="404040" w:themeColor="text1" w:themeTint="BF"/>
+          <w:sz w:val="24"/>
+        </w:rPr>
+        <w:t>; JS (Java Script)</w:t>
+      </w:r>
+      <w:r>
+        <w:rPr>
+          <w:color w:val="404040" w:themeColor="text1" w:themeTint="BF"/>
+          <w:sz w:val="24"/>
+        </w:rPr>
+        <w:t xml:space="preserve"> - </w:t>
+      </w:r>
+      <w:r>
+        <w:rPr>
+          <w:color w:val="404040" w:themeColor="text1" w:themeTint="BF"/>
+          <w:sz w:val="24"/>
+        </w:rPr>
+        <w:t>prototípus-alapú szkriptnyelv</w:t>
+      </w:r>
+      <w:r>
+        <w:rPr>
+          <w:color w:val="404040" w:themeColor="text1" w:themeTint="BF"/>
+          <w:sz w:val="24"/>
+        </w:rPr>
+        <w:t>; CSS (Cascading Stlye Sheet)</w:t>
+      </w:r>
+      <w:r>
+        <w:rPr>
+          <w:color w:val="404040" w:themeColor="text1" w:themeTint="BF"/>
+          <w:sz w:val="24"/>
+        </w:rPr>
+        <w:t xml:space="preserve"> – stílusleíró nyelv</w:t>
       </w:r>
     </w:p>
     <w:p>
@@ -2069,87 +1654,17 @@
       </w:r>
       <w:r>
         <w:rPr>
-          <w:sz w:val="24"/>
-        </w:rPr>
-        <w:t>(néhány</w:t>
-      </w:r>
-      <w:r>
-        <w:rPr>
-          <w:spacing w:val="1"/>
-          <w:sz w:val="24"/>
-        </w:rPr>
-        <w:t xml:space="preserve"> </w:t>
-      </w:r>
-      <w:r>
-        <w:rPr>
-          <w:sz w:val="24"/>
-        </w:rPr>
-        <w:t>szóban</w:t>
-      </w:r>
-      <w:r>
-        <w:rPr>
-          <w:spacing w:val="1"/>
-          <w:sz w:val="24"/>
-        </w:rPr>
-        <w:t xml:space="preserve"> </w:t>
-      </w:r>
-      <w:r>
-        <w:rPr>
-          <w:sz w:val="24"/>
-        </w:rPr>
-        <w:t>mutassátok</w:t>
-      </w:r>
-      <w:r>
-        <w:rPr>
-          <w:spacing w:val="1"/>
-          <w:sz w:val="24"/>
-        </w:rPr>
-        <w:t xml:space="preserve"> </w:t>
-      </w:r>
-      <w:r>
-        <w:rPr>
-          <w:sz w:val="24"/>
-        </w:rPr>
-        <w:t>be</w:t>
-      </w:r>
-      <w:r>
-        <w:rPr>
-          <w:spacing w:val="1"/>
-          <w:sz w:val="24"/>
-        </w:rPr>
-        <w:t xml:space="preserve"> </w:t>
-      </w:r>
-      <w:r>
-        <w:rPr>
-          <w:sz w:val="24"/>
-        </w:rPr>
-        <w:t>és</w:t>
-      </w:r>
-      <w:r>
-        <w:rPr>
-          <w:spacing w:val="1"/>
-          <w:sz w:val="24"/>
-        </w:rPr>
-        <w:t xml:space="preserve"> </w:t>
-      </w:r>
-      <w:r>
-        <w:rPr>
-          <w:sz w:val="24"/>
-        </w:rPr>
-        <w:t>indokoljátok</w:t>
-      </w:r>
-      <w:r>
-        <w:rPr>
-          <w:spacing w:val="-1"/>
-          <w:sz w:val="24"/>
-        </w:rPr>
-        <w:t xml:space="preserve"> </w:t>
-      </w:r>
-      <w:r>
-        <w:rPr>
-          <w:sz w:val="24"/>
-        </w:rPr>
-        <w:t>választásotokat)</w:t>
+          <w:color w:val="404040" w:themeColor="text1" w:themeTint="BF"/>
+          <w:sz w:val="24"/>
+        </w:rPr>
+        <w:t>Visual Studio Code; Atom – mindkettő egy nagyon praktikus fejlesztői környezetet biztosít a programozó számára. Mi mindkettőt meleg szívvel tudjuk ajánlani</w:t>
+      </w:r>
+      <w:r>
+        <w:rPr>
+          <w:color w:val="404040" w:themeColor="text1" w:themeTint="BF"/>
+          <w:sz w:val="24"/>
+        </w:rPr>
+        <w:t>.</w:t>
       </w:r>
     </w:p>
     <w:p>
@@ -2197,152 +1712,25 @@
       </w:r>
       <w:r>
         <w:rPr>
-          <w:sz w:val="24"/>
-        </w:rPr>
-        <w:t>(alkalmazás</w:t>
-      </w:r>
-      <w:r>
-        <w:rPr>
-          <w:spacing w:val="1"/>
-          <w:sz w:val="24"/>
-        </w:rPr>
-        <w:t xml:space="preserve"> </w:t>
-      </w:r>
-      <w:r>
-        <w:rPr>
-          <w:sz w:val="24"/>
-        </w:rPr>
-        <w:t>megnevezése</w:t>
-      </w:r>
-      <w:r>
-        <w:rPr>
-          <w:spacing w:val="1"/>
-          <w:sz w:val="24"/>
-        </w:rPr>
-        <w:t xml:space="preserve"> </w:t>
-      </w:r>
-      <w:r>
-        <w:rPr>
-          <w:sz w:val="24"/>
-        </w:rPr>
-        <w:t>és</w:t>
-      </w:r>
-      <w:r>
-        <w:rPr>
-          <w:spacing w:val="1"/>
-          <w:sz w:val="24"/>
-        </w:rPr>
-        <w:t xml:space="preserve"> </w:t>
-      </w:r>
-      <w:r>
-        <w:rPr>
-          <w:sz w:val="24"/>
-        </w:rPr>
-        <w:t>az,</w:t>
-      </w:r>
-      <w:r>
-        <w:rPr>
-          <w:spacing w:val="1"/>
-          <w:sz w:val="24"/>
-        </w:rPr>
-        <w:t xml:space="preserve"> </w:t>
-      </w:r>
-      <w:r>
-        <w:rPr>
-          <w:sz w:val="24"/>
-        </w:rPr>
-        <w:t>hogy</w:t>
-      </w:r>
-      <w:r>
-        <w:rPr>
-          <w:spacing w:val="1"/>
-          <w:sz w:val="24"/>
-        </w:rPr>
-        <w:t xml:space="preserve"> </w:t>
-      </w:r>
-      <w:r>
-        <w:rPr>
-          <w:sz w:val="24"/>
-        </w:rPr>
-        <w:t>mire</w:t>
-      </w:r>
-      <w:r>
-        <w:rPr>
-          <w:spacing w:val="1"/>
-          <w:sz w:val="24"/>
-        </w:rPr>
-        <w:t xml:space="preserve"> </w:t>
-      </w:r>
-      <w:r>
-        <w:rPr>
-          <w:sz w:val="24"/>
-        </w:rPr>
-        <w:t>használtátok,</w:t>
-      </w:r>
-      <w:r>
-        <w:rPr>
-          <w:spacing w:val="1"/>
-          <w:sz w:val="24"/>
-        </w:rPr>
-        <w:t xml:space="preserve"> </w:t>
-      </w:r>
-      <w:r>
-        <w:rPr>
-          <w:sz w:val="24"/>
-        </w:rPr>
-        <w:t>milyen</w:t>
-      </w:r>
-      <w:r>
-        <w:rPr>
-          <w:spacing w:val="1"/>
-          <w:sz w:val="24"/>
-        </w:rPr>
-        <w:t xml:space="preserve"> </w:t>
-      </w:r>
-      <w:r>
-        <w:rPr>
-          <w:sz w:val="24"/>
-        </w:rPr>
-        <w:t>lépéseket/műveleteket</w:t>
-      </w:r>
-      <w:r>
-        <w:rPr>
-          <w:spacing w:val="-1"/>
-          <w:sz w:val="24"/>
-        </w:rPr>
-        <w:t xml:space="preserve"> </w:t>
-      </w:r>
-      <w:r>
-        <w:rPr>
-          <w:sz w:val="24"/>
-        </w:rPr>
-        <w:t>hajtottatok végre</w:t>
-      </w:r>
-      <w:r>
-        <w:rPr>
-          <w:spacing w:val="-1"/>
-          <w:sz w:val="24"/>
-        </w:rPr>
-        <w:t xml:space="preserve"> </w:t>
-      </w:r>
-      <w:r>
-        <w:rPr>
-          <w:sz w:val="24"/>
-        </w:rPr>
-        <w:t>a</w:t>
-      </w:r>
-      <w:r>
-        <w:rPr>
-          <w:spacing w:val="-1"/>
-          <w:sz w:val="24"/>
-        </w:rPr>
-        <w:t xml:space="preserve"> </w:t>
-      </w:r>
-      <w:r>
-        <w:rPr>
-          <w:sz w:val="24"/>
-        </w:rPr>
-        <w:t>segítségével)</w:t>
+          <w:color w:val="404040" w:themeColor="text1" w:themeTint="BF"/>
+          <w:sz w:val="24"/>
+        </w:rPr>
+        <w:t>Photoshop és segédszoftverek</w:t>
+      </w:r>
+    </w:p>
+    <w:p>
+      <w:pPr>
+        <w:rPr>
+          <w:color w:val="365F91" w:themeColor="accent1" w:themeShade="BF"/>
+          <w:sz w:val="26"/>
+          <w:szCs w:val="26"/>
+        </w:rPr>
+      </w:pPr>
+      <w:r>
+        <w:rPr>
+          <w:color w:val="365F91" w:themeColor="accent1" w:themeShade="BF"/>
+        </w:rPr>
+        <w:br w:type="page"/>
       </w:r>
     </w:p>
     <w:p>
@@ -2354,12 +1742,11 @@
           <w:color w:val="365F91" w:themeColor="accent1" w:themeShade="BF"/>
         </w:rPr>
       </w:pPr>
-      <w:bookmarkStart w:id="6" w:name="_bookmark5"/>
-      <w:bookmarkEnd w:id="6"/>
-      <w:r>
-        <w:rPr>
-          <w:color w:val="365F91" w:themeColor="accent1" w:themeShade="BF"/>
-        </w:rPr>
+      <w:r>
+        <w:rPr>
+          <w:color w:val="365F91" w:themeColor="accent1" w:themeShade="BF"/>
+        </w:rPr>
+        <w:lastRenderedPageBreak/>
         <w:t>Fejlesztés</w:t>
       </w:r>
       <w:r>
@@ -2374,6 +1761,392 @@
           <w:color w:val="365F91" w:themeColor="accent1" w:themeShade="BF"/>
         </w:rPr>
         <w:t>folyamata</w:t>
+      </w:r>
+    </w:p>
+    <w:p>
+      <w:pPr>
+        <w:pStyle w:val="Listaszerbekezds"/>
+        <w:numPr>
+          <w:ilvl w:val="0"/>
+          <w:numId w:val="1"/>
+        </w:numPr>
+        <w:tabs>
+          <w:tab w:val="left" w:pos="1897"/>
+        </w:tabs>
+        <w:spacing w:line="259" w:lineRule="auto"/>
+        <w:ind w:right="1224"/>
+        <w:jc w:val="both"/>
+        <w:rPr>
+          <w:color w:val="404040" w:themeColor="text1" w:themeTint="BF"/>
+          <w:sz w:val="24"/>
+        </w:rPr>
+      </w:pPr>
+      <w:r>
+        <w:rPr>
+          <w:color w:val="404040" w:themeColor="text1" w:themeTint="BF"/>
+          <w:sz w:val="24"/>
+        </w:rPr>
+        <w:t>Amikor még k</w:t>
+      </w:r>
+      <w:r>
+        <w:rPr>
+          <w:color w:val="404040" w:themeColor="text1" w:themeTint="BF"/>
+          <w:sz w:val="24"/>
+        </w:rPr>
+        <w:t>ezdeti stádiumban</w:t>
+      </w:r>
+      <w:r>
+        <w:rPr>
+          <w:color w:val="404040" w:themeColor="text1" w:themeTint="BF"/>
+          <w:sz w:val="24"/>
+        </w:rPr>
+        <w:t xml:space="preserve"> volt a weboldal, a színeket, a témát, a formákat és a különböző elemeket beszéltük át közösen.</w:t>
+      </w:r>
+    </w:p>
+    <w:p>
+      <w:pPr>
+        <w:pStyle w:val="Listaszerbekezds"/>
+        <w:numPr>
+          <w:ilvl w:val="0"/>
+          <w:numId w:val="1"/>
+        </w:numPr>
+        <w:tabs>
+          <w:tab w:val="left" w:pos="1897"/>
+        </w:tabs>
+        <w:spacing w:line="259" w:lineRule="auto"/>
+        <w:ind w:right="1224"/>
+        <w:jc w:val="both"/>
+        <w:rPr>
+          <w:color w:val="404040" w:themeColor="text1" w:themeTint="BF"/>
+          <w:sz w:val="24"/>
+        </w:rPr>
+      </w:pPr>
+      <w:r>
+        <w:rPr>
+          <w:color w:val="404040" w:themeColor="text1" w:themeTint="BF"/>
+          <w:sz w:val="24"/>
+        </w:rPr>
+        <w:t>Betűtípusok kiválogatása, bootst</w:t>
+      </w:r>
+      <w:r>
+        <w:rPr>
+          <w:color w:val="404040" w:themeColor="text1" w:themeTint="BF"/>
+          <w:sz w:val="24"/>
+        </w:rPr>
+        <w:t>r</w:t>
+      </w:r>
+      <w:r>
+        <w:rPr>
+          <w:color w:val="404040" w:themeColor="text1" w:themeTint="BF"/>
+          <w:sz w:val="24"/>
+        </w:rPr>
+        <w:t>ap ikonok és font awesome linkek beágyazását megcsináltuk.</w:t>
+      </w:r>
+    </w:p>
+    <w:p>
+      <w:pPr>
+        <w:pStyle w:val="Listaszerbekezds"/>
+        <w:numPr>
+          <w:ilvl w:val="0"/>
+          <w:numId w:val="1"/>
+        </w:numPr>
+        <w:tabs>
+          <w:tab w:val="left" w:pos="1897"/>
+        </w:tabs>
+        <w:spacing w:line="259" w:lineRule="auto"/>
+        <w:ind w:right="1224"/>
+        <w:jc w:val="both"/>
+        <w:rPr>
+          <w:color w:val="404040" w:themeColor="text1" w:themeTint="BF"/>
+          <w:sz w:val="24"/>
+        </w:rPr>
+      </w:pPr>
+      <w:r>
+        <w:rPr>
+          <w:color w:val="404040" w:themeColor="text1" w:themeTint="BF"/>
+          <w:sz w:val="24"/>
+        </w:rPr>
+        <w:t>A következőkben a weboldal alapsémáját csináltuk meg, ami gyakorlatilag annyiból állt, hogy nyers html fájlt készítettünk. – Mivel nem tudtuk még, hogy pontosan mit szeretnénk, ötleteket vettünk az internet különböző weboldaliról (DevTools, css megoldások, ötletek – nem voltak konkrét oldalak.)</w:t>
+      </w:r>
+    </w:p>
+    <w:p>
+      <w:pPr>
+        <w:pStyle w:val="Listaszerbekezds"/>
+        <w:numPr>
+          <w:ilvl w:val="0"/>
+          <w:numId w:val="1"/>
+        </w:numPr>
+        <w:tabs>
+          <w:tab w:val="left" w:pos="1897"/>
+        </w:tabs>
+        <w:spacing w:line="259" w:lineRule="auto"/>
+        <w:ind w:right="1224"/>
+        <w:jc w:val="both"/>
+        <w:rPr>
+          <w:color w:val="404040" w:themeColor="text1" w:themeTint="BF"/>
+          <w:sz w:val="24"/>
+        </w:rPr>
+      </w:pPr>
+      <w:r>
+        <w:rPr>
+          <w:color w:val="404040" w:themeColor="text1" w:themeTint="BF"/>
+          <w:sz w:val="24"/>
+        </w:rPr>
+        <w:t xml:space="preserve">Csanád elkészített egy error_page nevezetű weboldalt, ami (terv szerint) </w:t>
+      </w:r>
+      <w:r>
+        <w:rPr>
+          <w:color w:val="404040" w:themeColor="text1" w:themeTint="BF"/>
+          <w:sz w:val="24"/>
+        </w:rPr>
+        <w:t>karbantartási</w:t>
+      </w:r>
+      <w:r>
+        <w:rPr>
+          <w:color w:val="404040" w:themeColor="text1" w:themeTint="BF"/>
+          <w:sz w:val="24"/>
+        </w:rPr>
+        <w:t xml:space="preserve"> weboldal lett volna, de ezt elvetettük, mivel nem került hozzá saját domain.</w:t>
+      </w:r>
+    </w:p>
+    <w:p>
+      <w:pPr>
+        <w:pStyle w:val="Listaszerbekezds"/>
+        <w:numPr>
+          <w:ilvl w:val="0"/>
+          <w:numId w:val="1"/>
+        </w:numPr>
+        <w:tabs>
+          <w:tab w:val="left" w:pos="1897"/>
+        </w:tabs>
+        <w:spacing w:line="259" w:lineRule="auto"/>
+        <w:ind w:right="1224"/>
+        <w:jc w:val="both"/>
+        <w:rPr>
+          <w:color w:val="404040" w:themeColor="text1" w:themeTint="BF"/>
+          <w:sz w:val="24"/>
+        </w:rPr>
+      </w:pPr>
+      <w:r>
+        <w:rPr>
+          <w:color w:val="404040" w:themeColor="text1" w:themeTint="BF"/>
+          <w:sz w:val="24"/>
+        </w:rPr>
+        <w:t>README.md fájl „sablont” készítettünk, de mivel ez nem egy konkrét cégnek/alkalmazásnak a projektje, ezért csak minimális szöveget raktunk bele.</w:t>
+      </w:r>
+    </w:p>
+    <w:p>
+      <w:pPr>
+        <w:pStyle w:val="Listaszerbekezds"/>
+        <w:numPr>
+          <w:ilvl w:val="0"/>
+          <w:numId w:val="1"/>
+        </w:numPr>
+        <w:tabs>
+          <w:tab w:val="left" w:pos="1897"/>
+        </w:tabs>
+        <w:spacing w:line="259" w:lineRule="auto"/>
+        <w:ind w:right="1224"/>
+        <w:jc w:val="both"/>
+        <w:rPr>
+          <w:color w:val="404040" w:themeColor="text1" w:themeTint="BF"/>
+          <w:sz w:val="24"/>
+        </w:rPr>
+      </w:pPr>
+      <w:r>
+        <w:rPr>
+          <w:color w:val="404040" w:themeColor="text1" w:themeTint="BF"/>
+          <w:sz w:val="24"/>
+        </w:rPr>
+        <w:t>Elsőkörben komolyabb változtatás a &lt;header&gt; részben történt.</w:t>
+      </w:r>
+      <w:r>
+        <w:rPr>
+          <w:color w:val="404040" w:themeColor="text1" w:themeTint="BF"/>
+          <w:sz w:val="24"/>
+        </w:rPr>
+        <w:br/>
+        <w:t>A videó slider akkor került bele, a navigációval (ami akkor még szét volt hullva) és bele került a GitHub ikonja jobbra, amihez társítottunk a git repository linket.</w:t>
+      </w:r>
+      <w:r>
+        <w:rPr>
+          <w:color w:val="404040" w:themeColor="text1" w:themeTint="BF"/>
+          <w:sz w:val="24"/>
+        </w:rPr>
+        <w:br/>
+        <w:t>Utána jött a &lt;footer&gt;</w:t>
+      </w:r>
+      <w:r>
+        <w:rPr>
+          <w:color w:val="404040" w:themeColor="text1" w:themeTint="BF"/>
+          <w:sz w:val="24"/>
+        </w:rPr>
+        <w:t>, amibe belekerültek sablon</w:t>
+      </w:r>
+      <w:r>
+        <w:rPr>
+          <w:color w:val="404040" w:themeColor="text1" w:themeTint="BF"/>
+          <w:sz w:val="24"/>
+        </w:rPr>
+        <w:t>-</w:t>
+      </w:r>
+      <w:r>
+        <w:rPr>
+          <w:color w:val="404040" w:themeColor="text1" w:themeTint="BF"/>
+          <w:sz w:val="24"/>
+        </w:rPr>
+        <w:t>szerűen a !Rólunk és !Privacy Policy, mely minden weboldalon szerepel, de mi csak a helyét csináltuk meg neki.</w:t>
+      </w:r>
+    </w:p>
+    <w:p>
+      <w:pPr>
+        <w:pStyle w:val="Listaszerbekezds"/>
+        <w:numPr>
+          <w:ilvl w:val="0"/>
+          <w:numId w:val="1"/>
+        </w:numPr>
+        <w:tabs>
+          <w:tab w:val="left" w:pos="1897"/>
+        </w:tabs>
+        <w:spacing w:line="259" w:lineRule="auto"/>
+        <w:ind w:right="1224"/>
+        <w:jc w:val="both"/>
+        <w:rPr>
+          <w:color w:val="404040" w:themeColor="text1" w:themeTint="BF"/>
+          <w:sz w:val="24"/>
+        </w:rPr>
+      </w:pPr>
+      <w:r>
+        <w:rPr>
+          <w:color w:val="404040" w:themeColor="text1" w:themeTint="BF"/>
+          <w:sz w:val="24"/>
+        </w:rPr>
+        <w:t>Elkezdtük a bevezető részt (kávésbögre kép és szövege), majd több ötlet után készítettük el a helyet, ahova a Csanád által készített képeket később beraktuk.</w:t>
+      </w:r>
+      <w:r>
+        <w:rPr>
+          <w:color w:val="404040" w:themeColor="text1" w:themeTint="BF"/>
+          <w:sz w:val="24"/>
+        </w:rPr>
+        <w:br/>
+        <w:t>Utána az alatta lévő bemutatkozás kártyát csináltuk meg – szöveggel.</w:t>
+      </w:r>
+      <w:r>
+        <w:rPr>
+          <w:color w:val="404040" w:themeColor="text1" w:themeTint="BF"/>
+          <w:sz w:val="24"/>
+        </w:rPr>
+        <w:br/>
+        <w:t>Nagyon sokáig a Landing Page oldallal foglalkoztunk – megcsináltuk az oldalunk ikonját, adtunk neki nevet (WebdesignAlapfokon), simítgattuk, majd miután 85-90%-ban elkészült, akkor tértünk rá a saját weboldalakra.</w:t>
+      </w:r>
+    </w:p>
+    <w:p>
+      <w:pPr>
+        <w:pStyle w:val="Listaszerbekezds"/>
+        <w:numPr>
+          <w:ilvl w:val="0"/>
+          <w:numId w:val="1"/>
+        </w:numPr>
+        <w:tabs>
+          <w:tab w:val="left" w:pos="1897"/>
+        </w:tabs>
+        <w:spacing w:line="259" w:lineRule="auto"/>
+        <w:ind w:right="1224"/>
+        <w:jc w:val="both"/>
+        <w:rPr>
+          <w:color w:val="404040" w:themeColor="text1" w:themeTint="BF"/>
+          <w:sz w:val="24"/>
+        </w:rPr>
+      </w:pPr>
+      <w:r>
+        <w:rPr>
+          <w:color w:val="404040" w:themeColor="text1" w:themeTint="BF"/>
+          <w:sz w:val="24"/>
+        </w:rPr>
+        <w:t>A saját weboldalakat site01(Martin), site02(Csanád), site03(Anna) készítette.</w:t>
+      </w:r>
+    </w:p>
+    <w:p>
+      <w:pPr>
+        <w:pStyle w:val="Listaszerbekezds"/>
+        <w:numPr>
+          <w:ilvl w:val="0"/>
+          <w:numId w:val="1"/>
+        </w:numPr>
+        <w:tabs>
+          <w:tab w:val="left" w:pos="1897"/>
+        </w:tabs>
+        <w:spacing w:line="259" w:lineRule="auto"/>
+        <w:ind w:right="1224"/>
+        <w:jc w:val="both"/>
+        <w:rPr>
+          <w:color w:val="404040" w:themeColor="text1" w:themeTint="BF"/>
+          <w:sz w:val="24"/>
+        </w:rPr>
+      </w:pPr>
+      <w:r>
+        <w:rPr>
+          <w:color w:val="404040" w:themeColor="text1" w:themeTint="BF"/>
+          <w:sz w:val="24"/>
+        </w:rPr>
+        <w:t xml:space="preserve">Csanád teljesen egyedi szöveget írt, </w:t>
+      </w:r>
+      <w:r>
+        <w:rPr>
+          <w:color w:val="404040" w:themeColor="text1" w:themeTint="BF"/>
+          <w:sz w:val="24"/>
+        </w:rPr>
+        <w:t>Martin pedig átfogalmazta a weboldalról szedett szövegeket, Anna pedig többnyire átfogalmazott szöveget írt…</w:t>
+      </w:r>
+      <w:r>
+        <w:rPr>
+          <w:color w:val="404040" w:themeColor="text1" w:themeTint="BF"/>
+          <w:sz w:val="24"/>
+        </w:rPr>
+        <w:t xml:space="preserve"> </w:t>
+      </w:r>
+      <w:r>
+        <w:rPr>
+          <w:color w:val="404040" w:themeColor="text1" w:themeTint="BF"/>
+          <w:sz w:val="24"/>
+        </w:rPr>
+        <w:br/>
+        <w:t>Az utolsó két hétben lettek elkészítve az egyedi oldalak, mindenki próbálta részletesen bemutatni a saját kidolgozott témáját.</w:t>
+      </w:r>
+    </w:p>
+    <w:p>
+      <w:pPr>
+        <w:pStyle w:val="Listaszerbekezds"/>
+        <w:numPr>
+          <w:ilvl w:val="0"/>
+          <w:numId w:val="1"/>
+        </w:numPr>
+        <w:tabs>
+          <w:tab w:val="left" w:pos="1897"/>
+        </w:tabs>
+        <w:spacing w:line="259" w:lineRule="auto"/>
+        <w:ind w:right="1224"/>
+        <w:jc w:val="both"/>
+        <w:rPr>
+          <w:color w:val="404040" w:themeColor="text1" w:themeTint="BF"/>
+          <w:sz w:val="24"/>
+        </w:rPr>
+      </w:pPr>
+    </w:p>
+    <w:p>
+      <w:pPr>
+        <w:pStyle w:val="Cmsor2"/>
+        <w:ind w:right="1224"/>
+        <w:jc w:val="left"/>
+        <w:rPr>
+          <w:color w:val="365F91" w:themeColor="accent1" w:themeShade="BF"/>
+        </w:rPr>
+      </w:pPr>
+      <w:r>
+        <w:rPr>
+          <w:color w:val="365F91" w:themeColor="accent1" w:themeShade="BF"/>
+        </w:rPr>
+        <w:t>Tesztelés</w:t>
       </w:r>
     </w:p>
     <w:p>
@@ -2384,286 +2157,19 @@
         <w:jc w:val="both"/>
       </w:pPr>
       <w:r>
-        <w:t>Ide kerüljön be az, hogy az egyes alkalmakkor min dolgoztatok, azzal hogyan haladtatok.</w:t>
-      </w:r>
-      <w:r>
-        <w:rPr>
-          <w:spacing w:val="1"/>
-        </w:rPr>
-        <w:t xml:space="preserve"> </w:t>
-      </w:r>
-      <w:r>
-        <w:t>Legyen</w:t>
-      </w:r>
-      <w:r>
-        <w:rPr>
-          <w:spacing w:val="-10"/>
-        </w:rPr>
-        <w:t xml:space="preserve"> </w:t>
-      </w:r>
-      <w:r>
-        <w:t>áttekinthető,</w:t>
-      </w:r>
-      <w:r>
-        <w:rPr>
-          <w:spacing w:val="-8"/>
-        </w:rPr>
-        <w:t xml:space="preserve"> </w:t>
-      </w:r>
-      <w:r>
-        <w:t>derüljön</w:t>
-      </w:r>
-      <w:r>
-        <w:rPr>
-          <w:spacing w:val="-9"/>
-        </w:rPr>
-        <w:t xml:space="preserve"> </w:t>
-      </w:r>
-      <w:r>
-        <w:t>ki</w:t>
-      </w:r>
-      <w:r>
-        <w:rPr>
-          <w:spacing w:val="-8"/>
-        </w:rPr>
-        <w:t xml:space="preserve"> </w:t>
-      </w:r>
-      <w:r>
-        <w:t>belőle,</w:t>
-      </w:r>
-      <w:r>
-        <w:rPr>
-          <w:spacing w:val="-9"/>
-        </w:rPr>
-        <w:t xml:space="preserve"> </w:t>
-      </w:r>
-      <w:r>
-        <w:t>hogy</w:t>
-      </w:r>
-      <w:r>
-        <w:rPr>
-          <w:spacing w:val="-10"/>
-        </w:rPr>
-        <w:t xml:space="preserve"> </w:t>
-      </w:r>
-      <w:r>
-        <w:t>melyik</w:t>
-      </w:r>
-      <w:r>
-        <w:rPr>
-          <w:spacing w:val="-9"/>
-        </w:rPr>
-        <w:t xml:space="preserve"> </w:t>
-      </w:r>
-      <w:r>
-        <w:t>alkalomról</w:t>
-      </w:r>
-      <w:r>
-        <w:rPr>
-          <w:spacing w:val="-8"/>
-        </w:rPr>
-        <w:t xml:space="preserve"> </w:t>
-      </w:r>
-      <w:r>
-        <w:t>van</w:t>
-      </w:r>
-      <w:r>
-        <w:rPr>
-          <w:spacing w:val="-9"/>
-        </w:rPr>
-        <w:t xml:space="preserve"> </w:t>
-      </w:r>
-      <w:r>
-        <w:t>szó</w:t>
-      </w:r>
-      <w:r>
-        <w:rPr>
-          <w:spacing w:val="-7"/>
-        </w:rPr>
-        <w:t xml:space="preserve"> </w:t>
-      </w:r>
-      <w:r>
-        <w:t>és</w:t>
-      </w:r>
-      <w:r>
-        <w:rPr>
-          <w:spacing w:val="-9"/>
-        </w:rPr>
-        <w:t xml:space="preserve"> </w:t>
-      </w:r>
-      <w:r>
-        <w:t>kinek</w:t>
-      </w:r>
-      <w:r>
-        <w:rPr>
-          <w:spacing w:val="-9"/>
-        </w:rPr>
-        <w:t xml:space="preserve"> </w:t>
-      </w:r>
-      <w:r>
-        <w:t>a</w:t>
-      </w:r>
-      <w:r>
-        <w:rPr>
-          <w:spacing w:val="-10"/>
-        </w:rPr>
-        <w:t xml:space="preserve"> </w:t>
-      </w:r>
-      <w:r>
-        <w:t>munkájáról.</w:t>
-      </w:r>
-      <w:r>
-        <w:rPr>
-          <w:spacing w:val="-58"/>
-        </w:rPr>
-        <w:t xml:space="preserve"> </w:t>
-      </w:r>
-      <w:r>
-        <w:t>Nyugodtan</w:t>
-      </w:r>
-      <w:r>
-        <w:rPr>
-          <w:spacing w:val="-1"/>
-        </w:rPr>
-        <w:t xml:space="preserve"> </w:t>
-      </w:r>
-      <w:r>
-        <w:t>lehet illusztrációt is használni.</w:t>
-      </w:r>
-    </w:p>
-    <w:p>
-      <w:pPr>
-        <w:spacing w:line="259" w:lineRule="auto"/>
-        <w:ind w:right="1224"/>
-        <w:jc w:val="both"/>
-        <w:sectPr>
-          <w:pgSz w:w="11910" w:h="16840"/>
-          <w:pgMar w:top="1340" w:right="240" w:bottom="280" w:left="240" w:header="708" w:footer="708" w:gutter="0"/>
-          <w:cols w:space="708"/>
-        </w:sectPr>
-      </w:pPr>
-    </w:p>
-    <w:p>
-      <w:pPr>
-        <w:pStyle w:val="Cmsor2"/>
-        <w:ind w:right="1224"/>
-        <w:jc w:val="left"/>
-        <w:rPr>
-          <w:color w:val="365F91" w:themeColor="accent1" w:themeShade="BF"/>
-        </w:rPr>
-      </w:pPr>
-      <w:bookmarkStart w:id="7" w:name="_bookmark6"/>
-      <w:bookmarkEnd w:id="7"/>
-      <w:r>
-        <w:rPr>
-          <w:color w:val="365F91" w:themeColor="accent1" w:themeShade="BF"/>
-        </w:rPr>
-        <w:lastRenderedPageBreak/>
-        <w:t>Tesztelés</w:t>
-      </w:r>
-    </w:p>
-    <w:p>
-      <w:pPr>
-        <w:pStyle w:val="Szvegtrzs"/>
-        <w:spacing w:before="25" w:line="259" w:lineRule="auto"/>
-        <w:ind w:left="1176" w:right="1224"/>
-        <w:jc w:val="both"/>
-      </w:pPr>
-      <w:r>
-        <w:t>Itt legalább ötszáz karakter segítségével írjátok le, hogy a 2022.01.31-én kapott szempontok</w:t>
-      </w:r>
-      <w:r>
-        <w:rPr>
-          <w:spacing w:val="1"/>
-        </w:rPr>
-        <w:t xml:space="preserve"> </w:t>
-      </w:r>
-      <w:r>
-        <w:t>szerint mit tapasztaltatok a munkátokra vonatkozóan. Milyen lépé</w:t>
-      </w:r>
-      <w:r>
-        <w:t>seket tettetek az esetleges</w:t>
-      </w:r>
-      <w:r>
-        <w:rPr>
-          <w:spacing w:val="1"/>
-        </w:rPr>
-        <w:t xml:space="preserve"> </w:t>
-      </w:r>
-      <w:r>
-        <w:t>módosítások,</w:t>
-      </w:r>
-      <w:r>
-        <w:rPr>
-          <w:spacing w:val="-3"/>
-        </w:rPr>
-        <w:t xml:space="preserve"> </w:t>
-      </w:r>
-      <w:r>
-        <w:t>javítások</w:t>
-      </w:r>
-      <w:r>
-        <w:rPr>
-          <w:spacing w:val="-2"/>
-        </w:rPr>
-        <w:t xml:space="preserve"> </w:t>
-      </w:r>
-      <w:r>
-        <w:t>érdekében. Milyen</w:t>
-      </w:r>
-      <w:r>
-        <w:rPr>
-          <w:spacing w:val="-1"/>
-        </w:rPr>
-        <w:t xml:space="preserve"> </w:t>
-      </w:r>
-      <w:r>
-        <w:t>tanulságokat</w:t>
-      </w:r>
-      <w:r>
-        <w:rPr>
-          <w:spacing w:val="-1"/>
-        </w:rPr>
-        <w:t xml:space="preserve"> </w:t>
-      </w:r>
-      <w:r>
-        <w:t>szűrtetek</w:t>
-      </w:r>
-      <w:r>
-        <w:rPr>
-          <w:spacing w:val="-1"/>
-        </w:rPr>
-        <w:t xml:space="preserve"> </w:t>
-      </w:r>
-      <w:r>
-        <w:t>le</w:t>
-      </w:r>
-      <w:r>
-        <w:rPr>
-          <w:spacing w:val="2"/>
-        </w:rPr>
-        <w:t xml:space="preserve"> </w:t>
-      </w:r>
-      <w:r>
-        <w:t>a</w:t>
-      </w:r>
-      <w:r>
-        <w:rPr>
-          <w:spacing w:val="-2"/>
-        </w:rPr>
-        <w:t xml:space="preserve"> </w:t>
-      </w:r>
-      <w:r>
-        <w:t>tesztelés</w:t>
-      </w:r>
-      <w:r>
-        <w:rPr>
-          <w:spacing w:val="-1"/>
-        </w:rPr>
-        <w:t xml:space="preserve"> </w:t>
-      </w:r>
-      <w:r>
-        <w:t>során.</w:t>
+        <w:t>A fejlesztés github rendszer segítségével történt. Az oldalak nagyrés</w:t>
+      </w:r>
+      <w:r>
+        <w:t>zt reszponzívak és s</w:t>
+      </w:r>
+      <w:r>
+        <w:t>ok helyen Bootstrap használatával történt. Az oldal szerkezete divek segítségével lett kialakítva. A teljes weboldal tetején található egy navigáció és egy slider, melyek segítségével lehet navigálni a főoldal és az aloldalak között, melyek 1-1 résztémát dolgoznak fel. Használtunk Bootstrap komponenseket, külső CSS-t, v</w:t>
+      </w:r>
+      <w:r>
+        <w:t>alamint JS-t, custom betűtípusok</w:t>
+      </w:r>
+      <w:r>
+        <w:t>at. Az oldalakon vannak külső és belső margók is. A főoldalon bemutatjuk magunk és, hogy hogyan kapcsolódik hozzánk a választott téma. Az oldalon nagyrészt megjelennek a megadott HTML és CSS elemek is. Sajnos táblázatot nem sikerült létrehoznunk, mert nem tudtuk úgy beilleszteni, hogy a weboldalhoz passzoljon, nem volt ötletünk.</w:t>
       </w:r>
     </w:p>
     <w:p>
@@ -2684,8 +2190,8 @@
           <w:color w:val="365F91" w:themeColor="accent1" w:themeShade="BF"/>
         </w:rPr>
       </w:pPr>
-      <w:bookmarkStart w:id="8" w:name="_bookmark7"/>
-      <w:bookmarkEnd w:id="8"/>
+      <w:bookmarkStart w:id="6" w:name="_bookmark7"/>
+      <w:bookmarkEnd w:id="6"/>
       <w:r>
         <w:rPr>
           <w:color w:val="365F91" w:themeColor="accent1" w:themeShade="BF"/>
@@ -2714,106 +2220,7 @@
         <w:jc w:val="both"/>
       </w:pPr>
       <w:r>
-        <w:t>Írjatok</w:t>
-      </w:r>
-      <w:r>
-        <w:rPr>
-          <w:spacing w:val="1"/>
-        </w:rPr>
-        <w:t xml:space="preserve"> </w:t>
-      </w:r>
-      <w:r>
-        <w:t>legalább</w:t>
-      </w:r>
-      <w:r>
-        <w:rPr>
-          <w:spacing w:val="1"/>
-        </w:rPr>
-        <w:t xml:space="preserve"> </w:t>
-      </w:r>
-      <w:r>
-        <w:t>kétszázötven</w:t>
-      </w:r>
-      <w:r>
-        <w:rPr>
-          <w:spacing w:val="1"/>
-        </w:rPr>
-        <w:t xml:space="preserve"> </w:t>
-      </w:r>
-      <w:r>
-        <w:t>karaktert</w:t>
-      </w:r>
-      <w:r>
-        <w:rPr>
-          <w:spacing w:val="1"/>
-        </w:rPr>
-        <w:t xml:space="preserve"> </w:t>
-      </w:r>
-      <w:r>
-        <w:t>a</w:t>
-      </w:r>
-      <w:r>
-        <w:rPr>
-          <w:spacing w:val="1"/>
-        </w:rPr>
-        <w:t xml:space="preserve"> </w:t>
-      </w:r>
-      <w:r>
-        <w:t>további</w:t>
-      </w:r>
-      <w:r>
-        <w:rPr>
-          <w:spacing w:val="1"/>
-        </w:rPr>
-        <w:t xml:space="preserve"> </w:t>
-      </w:r>
-      <w:r>
-        <w:t>lehetőségekről,</w:t>
-      </w:r>
-      <w:r>
-        <w:rPr>
-          <w:spacing w:val="1"/>
-        </w:rPr>
-        <w:t xml:space="preserve"> </w:t>
-      </w:r>
-      <w:r>
-        <w:t>milyen</w:t>
-      </w:r>
-      <w:r>
-        <w:rPr>
-          <w:spacing w:val="1"/>
-        </w:rPr>
-        <w:t xml:space="preserve"> </w:t>
-      </w:r>
-      <w:r>
-        <w:t>fejlesztéseket,</w:t>
-      </w:r>
-      <w:r>
-        <w:rPr>
-          <w:spacing w:val="1"/>
-        </w:rPr>
-        <w:t xml:space="preserve"> </w:t>
-      </w:r>
-      <w:r>
-        <w:t>kiegészítéseket</w:t>
-      </w:r>
-      <w:r>
-        <w:rPr>
-          <w:spacing w:val="-1"/>
-        </w:rPr>
-        <w:t xml:space="preserve"> </w:t>
-      </w:r>
-      <w:r>
-        <w:t>tudtok elképzelni a</w:t>
-      </w:r>
-      <w:r>
-        <w:rPr>
-          <w:spacing w:val="-2"/>
-        </w:rPr>
-        <w:t xml:space="preserve"> </w:t>
-      </w:r>
-      <w:r>
-        <w:t>projekttel kapcsolatban.</w:t>
+        <w:t>A weboldalt tovább lehetne fejleszteni további aloldalakkal különböző és kifejtősebb témákkal, táblázatot be lehetne illeszteni valahova, design ráncfelvarrásokat lehetne alkalmazni. Grafikai elemekkel lehet bővíteni az egyes aloldalakat, különböző szolgáltatásokat hozzáadni a weboldalhoz kiegészítésként.</w:t>
       </w:r>
     </w:p>
     <w:p>
@@ -2828,138 +2235,35 @@
     </w:p>
     <w:p>
       <w:pPr>
+        <w:rPr>
+          <w:color w:val="365F91" w:themeColor="accent1" w:themeShade="BF"/>
+          <w:sz w:val="32"/>
+          <w:szCs w:val="32"/>
+        </w:rPr>
+      </w:pPr>
+      <w:bookmarkStart w:id="7" w:name="_bookmark8"/>
+      <w:bookmarkEnd w:id="7"/>
+      <w:r>
+        <w:rPr>
+          <w:color w:val="365F91" w:themeColor="accent1" w:themeShade="BF"/>
+        </w:rPr>
+        <w:br w:type="page"/>
+      </w:r>
+    </w:p>
+    <w:p>
+      <w:pPr>
         <w:pStyle w:val="Cmsor1"/>
         <w:ind w:right="1224"/>
         <w:rPr>
           <w:color w:val="365F91" w:themeColor="accent1" w:themeShade="BF"/>
         </w:rPr>
       </w:pPr>
-      <w:bookmarkStart w:id="9" w:name="_bookmark8"/>
-      <w:bookmarkEnd w:id="9"/>
-      <w:r>
-        <w:rPr>
-          <w:color w:val="365F91" w:themeColor="accent1" w:themeShade="BF"/>
-        </w:rPr>
+      <w:r>
+        <w:rPr>
+          <w:color w:val="365F91" w:themeColor="accent1" w:themeShade="BF"/>
+        </w:rPr>
+        <w:lastRenderedPageBreak/>
         <w:t>Összegzés</w:t>
-      </w:r>
-    </w:p>
-    <w:p>
-      <w:pPr>
-        <w:pStyle w:val="Szvegtrzs"/>
-        <w:spacing w:before="28" w:line="259" w:lineRule="auto"/>
-        <w:ind w:left="1176" w:right="1224"/>
-        <w:jc w:val="both"/>
-      </w:pPr>
-      <w:r>
-        <w:t>Írjatok</w:t>
-      </w:r>
-      <w:r>
-        <w:rPr>
-          <w:spacing w:val="1"/>
-        </w:rPr>
-        <w:t xml:space="preserve"> </w:t>
-      </w:r>
-      <w:r>
-        <w:t>legalább</w:t>
-      </w:r>
-      <w:r>
-        <w:rPr>
-          <w:spacing w:val="1"/>
-        </w:rPr>
-        <w:t xml:space="preserve"> </w:t>
-      </w:r>
-      <w:r>
-        <w:t>kétszázötven</w:t>
-      </w:r>
-      <w:r>
-        <w:rPr>
-          <w:spacing w:val="1"/>
-        </w:rPr>
-        <w:t xml:space="preserve"> </w:t>
-      </w:r>
-      <w:r>
-        <w:t>karaktert</w:t>
-      </w:r>
-      <w:r>
-        <w:rPr>
-          <w:spacing w:val="1"/>
-        </w:rPr>
-        <w:t xml:space="preserve"> </w:t>
-      </w:r>
-      <w:r>
-        <w:t>arról,</w:t>
-      </w:r>
-      <w:r>
-        <w:rPr>
-          <w:spacing w:val="1"/>
-        </w:rPr>
-        <w:t xml:space="preserve"> </w:t>
-      </w:r>
-      <w:r>
-        <w:t>hogyan</w:t>
-      </w:r>
-      <w:r>
-        <w:rPr>
-          <w:spacing w:val="1"/>
-        </w:rPr>
-        <w:t xml:space="preserve"> </w:t>
-      </w:r>
-      <w:r>
-        <w:t>összegeznétek</w:t>
-      </w:r>
-      <w:r>
-        <w:rPr>
-          <w:spacing w:val="1"/>
-        </w:rPr>
-        <w:t xml:space="preserve"> </w:t>
-      </w:r>
-      <w:r>
-        <w:t>és</w:t>
-      </w:r>
-      <w:r>
-        <w:rPr>
-          <w:spacing w:val="1"/>
-        </w:rPr>
-        <w:t xml:space="preserve"> </w:t>
-      </w:r>
-      <w:r>
-        <w:t>értékelnétek</w:t>
-      </w:r>
-      <w:r>
-        <w:rPr>
-          <w:spacing w:val="1"/>
-        </w:rPr>
-        <w:t xml:space="preserve"> </w:t>
-      </w:r>
-      <w:r>
-        <w:t>a</w:t>
-      </w:r>
-      <w:r>
-        <w:rPr>
-          <w:spacing w:val="1"/>
-        </w:rPr>
-        <w:t xml:space="preserve"> </w:t>
-      </w:r>
-      <w:r>
-        <w:t>munkátokat</w:t>
-      </w:r>
-      <w:r>
-        <w:rPr>
-          <w:spacing w:val="-1"/>
-        </w:rPr>
-        <w:t xml:space="preserve"> </w:t>
-      </w:r>
-      <w:r>
-        <w:t>az</w:t>
-      </w:r>
-      <w:r>
-        <w:rPr>
-          <w:spacing w:val="-2"/>
-        </w:rPr>
-        <w:t xml:space="preserve"> </w:t>
-      </w:r>
-      <w:r>
-        <w:t>alábbi szempontok szerint:</w:t>
       </w:r>
     </w:p>
     <w:p>
@@ -3041,6 +2345,25 @@
     <w:p>
       <w:pPr>
         <w:pStyle w:val="Listaszerbekezds"/>
+        <w:spacing w:line="259" w:lineRule="auto"/>
+        <w:ind w:right="1224" w:firstLine="0"/>
+        <w:jc w:val="both"/>
+        <w:rPr>
+          <w:color w:val="404040" w:themeColor="text1" w:themeTint="BF"/>
+          <w:sz w:val="24"/>
+        </w:rPr>
+      </w:pPr>
+      <w:r>
+        <w:rPr>
+          <w:color w:val="404040" w:themeColor="text1" w:themeTint="BF"/>
+          <w:sz w:val="24"/>
+        </w:rPr>
+        <w:t>Azt tudjuk mondani, hogy vannak hibák a weboldalon, melyeket nem tudtunk megoldani, de összességében meg vagyunk elégedve a weboldallal.</w:t>
+      </w:r>
+    </w:p>
+    <w:p>
+      <w:pPr>
+        <w:pStyle w:val="Listaszerbekezds"/>
         <w:numPr>
           <w:ilvl w:val="0"/>
           <w:numId w:val="1"/>
@@ -3224,7 +2547,6 @@
         </w:rPr>
         <w:t xml:space="preserve"> </w:t>
       </w:r>
-      <w:proofErr w:type="gramStart"/>
       <w:r>
         <w:rPr>
           <w:sz w:val="24"/>
@@ -3250,7 +2572,6 @@
         </w:rPr>
         <w:t>vannak</w:t>
       </w:r>
-      <w:proofErr w:type="gramEnd"/>
       <w:r>
         <w:rPr>
           <w:spacing w:val="-1"/>
@@ -3276,6 +2597,46 @@
           <w:sz w:val="24"/>
         </w:rPr>
         <w:t>amelyeken változtatnátok</w:t>
+      </w:r>
+    </w:p>
+    <w:p>
+      <w:pPr>
+        <w:pStyle w:val="Listaszerbekezds"/>
+        <w:spacing w:line="259" w:lineRule="auto"/>
+        <w:ind w:right="1224" w:firstLine="0"/>
+        <w:jc w:val="both"/>
+        <w:rPr>
+          <w:color w:val="404040" w:themeColor="text1" w:themeTint="BF"/>
+          <w:sz w:val="24"/>
+        </w:rPr>
+      </w:pPr>
+      <w:r>
+        <w:rPr>
+          <w:color w:val="404040" w:themeColor="text1" w:themeTint="BF"/>
+          <w:sz w:val="24"/>
+        </w:rPr>
+        <w:t>A Landing Page egy kicsit „rövid”, lehetett volna még valamivel kiegészíteni, ami információt közöl a látogatóval</w:t>
+      </w:r>
+      <w:r>
+        <w:rPr>
+          <w:color w:val="404040" w:themeColor="text1" w:themeTint="BF"/>
+          <w:sz w:val="24"/>
+        </w:rPr>
+        <w:t>. Az aloldalakkal kapcso</w:t>
+      </w:r>
+      <w:r>
+        <w:rPr>
+          <w:color w:val="404040" w:themeColor="text1" w:themeTint="BF"/>
+          <w:sz w:val="24"/>
+        </w:rPr>
+        <w:t>latban, Martin oldalát még lehe</w:t>
+      </w:r>
+      <w:r>
+        <w:rPr>
+          <w:color w:val="404040" w:themeColor="text1" w:themeTint="BF"/>
+          <w:sz w:val="24"/>
+        </w:rPr>
+        <w:t>t volna extra css-el felruházni, Csanád oldalával meg vagyunk elégedve, Anna oldala pedig szétesett.</w:t>
       </w:r>
     </w:p>
     <w:p>
@@ -3370,6 +2731,32 @@
     <w:p>
       <w:pPr>
         <w:pStyle w:val="Listaszerbekezds"/>
+        <w:spacing w:line="259" w:lineRule="auto"/>
+        <w:ind w:right="1224" w:firstLine="0"/>
+        <w:jc w:val="both"/>
+        <w:rPr>
+          <w:color w:val="404040" w:themeColor="text1" w:themeTint="BF"/>
+          <w:sz w:val="24"/>
+        </w:rPr>
+      </w:pPr>
+      <w:r>
+        <w:rPr>
+          <w:color w:val="404040" w:themeColor="text1" w:themeTint="BF"/>
+          <w:sz w:val="24"/>
+        </w:rPr>
+        <w:t>Martin és Csanád dolgozott 95%-ban, discordon tartottuk a kapcsolatot.</w:t>
+      </w:r>
+      <w:r>
+        <w:rPr>
+          <w:color w:val="404040" w:themeColor="text1" w:themeTint="BF"/>
+          <w:sz w:val="24"/>
+        </w:rPr>
+        <w:t xml:space="preserve"> Az összhang meg volt kettőnk között a projekt megvalósítása alatt.</w:t>
+      </w:r>
+    </w:p>
+    <w:p>
+      <w:pPr>
+        <w:pStyle w:val="Listaszerbekezds"/>
         <w:numPr>
           <w:ilvl w:val="0"/>
           <w:numId w:val="1"/>
@@ -3481,6 +2868,71 @@
         </w:rPr>
         <w:t>során</w:t>
       </w:r>
+    </w:p>
+    <w:p>
+      <w:pPr>
+        <w:pStyle w:val="Listaszerbekezds"/>
+        <w:spacing w:line="259" w:lineRule="auto"/>
+        <w:ind w:right="1224" w:firstLine="0"/>
+        <w:jc w:val="both"/>
+        <w:rPr>
+          <w:color w:val="404040" w:themeColor="text1" w:themeTint="BF"/>
+          <w:sz w:val="24"/>
+        </w:rPr>
+      </w:pPr>
+      <w:r>
+        <w:rPr>
+          <w:color w:val="404040" w:themeColor="text1" w:themeTint="BF"/>
+          <w:sz w:val="24"/>
+        </w:rPr>
+        <w:t>Martin: HTML és CSS-ben sokat fejlődött, több középszintű tudást elsajátított.</w:t>
+      </w:r>
+    </w:p>
+    <w:p>
+      <w:pPr>
+        <w:pStyle w:val="Listaszerbekezds"/>
+        <w:spacing w:line="259" w:lineRule="auto"/>
+        <w:ind w:right="1224" w:firstLine="0"/>
+        <w:jc w:val="both"/>
+        <w:rPr>
+          <w:color w:val="404040" w:themeColor="text1" w:themeTint="BF"/>
+          <w:sz w:val="24"/>
+        </w:rPr>
+      </w:pPr>
+      <w:r>
+        <w:rPr>
+          <w:color w:val="404040" w:themeColor="text1" w:themeTint="BF"/>
+          <w:sz w:val="24"/>
+        </w:rPr>
+        <w:t>Csanád: CSS-ben és JS-ben fejlődött, sok érdekes dologra jött rá a fejlesztések alatt, bizonyos hibákra így talált megoldást.</w:t>
+      </w:r>
+    </w:p>
+    <w:p>
+      <w:pPr>
+        <w:pStyle w:val="Listaszerbekezds"/>
+        <w:spacing w:line="259" w:lineRule="auto"/>
+        <w:ind w:right="1224" w:firstLine="0"/>
+        <w:jc w:val="both"/>
+        <w:rPr>
+          <w:color w:val="404040" w:themeColor="text1" w:themeTint="BF"/>
+          <w:sz w:val="24"/>
+        </w:rPr>
+      </w:pPr>
+      <w:r>
+        <w:rPr>
+          <w:color w:val="404040" w:themeColor="text1" w:themeTint="BF"/>
+          <w:sz w:val="24"/>
+        </w:rPr>
+        <w:t xml:space="preserve">Anna: </w:t>
+      </w:r>
+      <w:r>
+        <w:rPr>
+          <w:color w:val="404040" w:themeColor="text1" w:themeTint="BF"/>
+          <w:sz w:val="24"/>
+        </w:rPr>
+        <w:t>Nem találta annyira érdekesnek, de utánanézett a saját szövegének.</w:t>
+      </w:r>
+      <w:bookmarkEnd w:id="0"/>
     </w:p>
     <w:sectPr>
       <w:pgSz w:w="11910" w:h="16840"/>
@@ -4152,6 +3604,29 @@
     <w:uiPriority w:val="1"/>
     <w:qFormat/>
   </w:style>
+  <w:style w:type="character" w:styleId="Hiperhivatkozs">
+    <w:name w:val="Hyperlink"/>
+    <w:basedOn w:val="Bekezdsalapbettpusa"/>
+    <w:uiPriority w:val="99"/>
+    <w:unhideWhenUsed/>
+    <w:rsid w:val="006E4BD5"/>
+    <w:rPr>
+      <w:color w:val="0000FF" w:themeColor="hyperlink"/>
+      <w:u w:val="single"/>
+    </w:rPr>
+  </w:style>
+  <w:style w:type="character" w:customStyle="1" w:styleId="UnresolvedMention">
+    <w:name w:val="Unresolved Mention"/>
+    <w:basedOn w:val="Bekezdsalapbettpusa"/>
+    <w:uiPriority w:val="99"/>
+    <w:semiHidden/>
+    <w:unhideWhenUsed/>
+    <w:rsid w:val="006E4BD5"/>
+    <w:rPr>
+      <w:color w:val="605E5C"/>
+      <w:shd w:val="clear" w:color="auto" w:fill="E1DFDD"/>
+    </w:rPr>
+  </w:style>
 </w:styles>
 </file>
 
@@ -4443,7 +3918,7 @@
 </file>
 
 <file path=customXml/itemProps1.xml><?xml version="1.0" encoding="utf-8"?>
-<ds:datastoreItem xmlns:ds="http://schemas.openxmlformats.org/officeDocument/2006/customXml" ds:itemID="{4475E610-3CD9-4886-86DE-5481B9C0C7A5}">
+<ds:datastoreItem xmlns:ds="http://schemas.openxmlformats.org/officeDocument/2006/customXml" ds:itemID="{7EE60BFF-920F-4935-A235-1029B64B0A29}">
   <ds:schemaRefs>
     <ds:schemaRef ds:uri="http://schemas.openxmlformats.org/officeDocument/2006/bibliography"/>
   </ds:schemaRefs>

</xml_diff>